<commit_message>
Adds FixAdvances and FixParents in Forest
Plus, minor fix to Makefile and Node
</commit_message>
<xml_diff>
--- a/docs/DesignDocument.docx
+++ b/docs/DesignDocument.docx
@@ -30,11 +30,31 @@
       <w:r>
         <w:fldChar w:fldCharType="separate"/>
       </w:r>
-      <w:hyperlink w:anchor="__RefHeading___Toc2189_279954108">
-        <w:r>
-          <w:rPr/>
-        </w:r>
-      </w:hyperlink>
+      <w:r>
+        <w:rPr>
+          <w:rStyle w:val="IndexLink"/>
+        </w:rPr>
+        <w:t>NodeT (Class)</w:t>
+        <w:tab/>
+        <w:t>3</w:t>
+      </w:r>
+    </w:p>
+    <w:p>
+      <w:pPr>
+        <w:pStyle w:val="Contents1"/>
+        <w:rPr/>
+      </w:pPr>
+      <w:r>
+        <w:rPr>
+          <w:rStyle w:val="IndexLink"/>
+        </w:rPr>
+        <w:t>ForestT (Class)</w:t>
+        <w:tab/>
+        <w:t>5</w:t>
+      </w:r>
+      <w:r>
+        <w:fldChar w:fldCharType="end"/>
+      </w:r>
     </w:p>
     <w:p>
       <w:pPr>
@@ -44,37 +64,8 @@
         </w:tabs>
         <w:rPr/>
       </w:pPr>
-      <w:hyperlink w:anchor="__RefHeading___Toc8900_279954108">
-        <w:r>
-          <w:rPr>
-            <w:rStyle w:val="IndexLink"/>
-          </w:rPr>
-          <w:t>NodeT (Class)</w:t>
-          <w:tab/>
-          <w:t>3</w:t>
-        </w:r>
-      </w:hyperlink>
-    </w:p>
-    <w:p>
-      <w:pPr>
-        <w:pStyle w:val="Contents1"/>
-        <w:tabs>
-          <w:tab w:val="right" w:pos="9972" w:leader="dot"/>
-        </w:tabs>
+      <w:r>
         <w:rPr/>
-      </w:pPr>
-      <w:hyperlink w:anchor="__RefHeading___Toc8902_279954108">
-        <w:r>
-          <w:rPr>
-            <w:rStyle w:val="IndexLink"/>
-          </w:rPr>
-          <w:t>ForestT (Class)</w:t>
-          <w:tab/>
-          <w:t>5</w:t>
-        </w:r>
-      </w:hyperlink>
-      <w:r>
-        <w:fldChar w:fldCharType="end"/>
       </w:r>
     </w:p>
     <w:p>
@@ -2974,7 +2965,16 @@
         </w:rPr>
       </w:pPr>
       <w:r>
-        <w:rPr/>
+        <w:rPr>
+          <w:b w:val="false"/>
+          <w:bCs w:val="false"/>
+          <w:i/>
+          <w:iCs/>
+          <w:position w:val="0"/>
+          <w:sz w:val="24"/>
+          <w:sz w:val="24"/>
+          <w:vertAlign w:val="baseline"/>
+        </w:rPr>
       </w:r>
       <w:r>
         <w:br w:type="page"/>
@@ -5427,18 +5427,6 @@
           <w:vertAlign w:val="baseline"/>
         </w:rPr>
         <w:tab/>
-      </w:r>
-      <w:r>
-        <w:rPr>
-          <w:b w:val="false"/>
-          <w:bCs w:val="false"/>
-          <w:i/>
-          <w:iCs/>
-          <w:position w:val="0"/>
-          <w:sz w:val="24"/>
-          <w:sz w:val="24"/>
-          <w:vertAlign w:val="baseline"/>
-        </w:rPr>
         <w:t>create an empty vector</w:t>
       </w:r>
     </w:p>
@@ -5463,67 +5451,30 @@
           <w:vertAlign w:val="baseline"/>
         </w:rPr>
         <w:tab/>
-      </w:r>
-      <w:r>
-        <w:rPr>
-          <w:b w:val="false"/>
-          <w:bCs w:val="false"/>
-          <w:i/>
-          <w:iCs/>
-          <w:position w:val="0"/>
-          <w:sz w:val="24"/>
-          <w:sz w:val="24"/>
-          <w:vertAlign w:val="baseline"/>
-        </w:rPr>
-        <w:t>call KillTree on</w:t>
-      </w:r>
-      <w:r>
-        <w:rPr>
-          <w:b w:val="false"/>
-          <w:bCs w:val="false"/>
-          <w:i/>
-          <w:iCs/>
-          <w:position w:val="0"/>
-          <w:sz w:val="24"/>
-          <w:sz w:val="24"/>
-          <w:vertAlign w:val="baseline"/>
-        </w:rPr>
-        <w:t xml:space="preserve"> each node in the forest</w:t>
-      </w:r>
-    </w:p>
-    <w:p>
-      <w:pPr>
-        <w:pStyle w:val="Normal"/>
-        <w:rPr>
-          <w:i/>
-          <w:i/>
-          <w:iCs/>
-        </w:rPr>
-      </w:pPr>
-      <w:r>
-        <w:rPr>
-          <w:b w:val="false"/>
-          <w:bCs w:val="false"/>
-          <w:i/>
-          <w:iCs/>
-          <w:position w:val="0"/>
-          <w:sz w:val="24"/>
-          <w:sz w:val="24"/>
-          <w:vertAlign w:val="baseline"/>
-        </w:rPr>
-        <w:tab/>
-      </w:r>
-      <w:r>
-        <w:rPr>
-          <w:b w:val="false"/>
-          <w:bCs w:val="false"/>
-          <w:i/>
-          <w:iCs/>
-          <w:position w:val="0"/>
-          <w:sz w:val="24"/>
-          <w:sz w:val="24"/>
-          <w:vertAlign w:val="baseline"/>
-        </w:rPr>
+        <w:t>call KillTree on each node in the forest</w:t>
+      </w:r>
+    </w:p>
+    <w:p>
+      <w:pPr>
+        <w:pStyle w:val="Normal"/>
+        <w:rPr>
+          <w:i/>
+          <w:i/>
+          <w:iCs/>
+        </w:rPr>
+      </w:pPr>
+      <w:r>
+        <w:rPr>
+          <w:b w:val="false"/>
+          <w:bCs w:val="false"/>
+          <w:i/>
+          <w:iCs/>
+          <w:position w:val="0"/>
+          <w:sz w:val="24"/>
+          <w:sz w:val="24"/>
+          <w:vertAlign w:val="baseline"/>
+        </w:rPr>
+        <w:tab/>
         <w:t>Delete each node in the vector just constructed</w:t>
       </w:r>
     </w:p>
@@ -5616,16 +5567,6 @@
           <w:vertAlign w:val="baseline"/>
         </w:rPr>
         <w:tab/>
-      </w:r>
-      <w:r>
-        <w:rPr>
-          <w:b w:val="false"/>
-          <w:bCs w:val="false"/>
-          <w:position w:val="0"/>
-          <w:sz w:val="24"/>
-          <w:sz w:val="24"/>
-          <w:vertAlign w:val="baseline"/>
-        </w:rPr>
         <w:t>A vector of node pointers.</w:t>
       </w:r>
     </w:p>
@@ -6863,7 +6804,7 @@
     <w:qFormat/>
     <w:pPr>
       <w:widowControl/>
-      <w:overflowPunct w:val="true"/>
+      <w:overflowPunct w:val="false"/>
       <w:bidi w:val="0"/>
       <w:jc w:val="left"/>
     </w:pPr>
@@ -7312,7 +7253,7 @@
     </w:rPr>
   </w:style>
   <w:style w:type="paragraph" w:styleId="TextBody">
-    <w:name w:val="Body Text"/>
+    <w:name w:val="Text Body"/>
     <w:basedOn w:val="Normal"/>
     <w:pPr>
       <w:spacing w:lineRule="auto" w:line="288" w:before="0" w:after="140"/>
@@ -7374,7 +7315,7 @@
     <w:rPr/>
   </w:style>
   <w:style w:type="paragraph" w:styleId="Contents1">
-    <w:name w:val="TOC 1"/>
+    <w:name w:val="Contents 1"/>
     <w:basedOn w:val="Index"/>
     <w:pPr/>
     <w:rPr/>

</xml_diff>